<commit_message>
filled in missing details for each figure
</commit_message>
<xml_diff>
--- a/Term Paper (3) (1).docx
+++ b/Term Paper (3) (1).docx
@@ -1,6 +1,6 @@
 
 <file path=word/document.xml><?xml version="1.0" encoding="utf-8"?>
-<w:document xmlns:wpc="http://schemas.microsoft.com/office/word/2010/wordprocessingCanvas" xmlns:mo="http://schemas.microsoft.com/office/mac/office/2008/main" xmlns:mc="http://schemas.openxmlformats.org/markup-compatibility/2006" xmlns:mv="urn:schemas-microsoft-com:mac:vml" xmlns:o="urn:schemas-microsoft-com:office:office" xmlns:r="http://schemas.openxmlformats.org/officeDocument/2006/relationships" xmlns:m="http://schemas.openxmlformats.org/officeDocument/2006/math" xmlns:v="urn:schemas-microsoft-com:vml" xmlns:wp14="http://schemas.microsoft.com/office/word/2010/wordprocessingDrawing" xmlns:wp="http://schemas.openxmlformats.org/drawingml/2006/wordprocessingDrawing" xmlns:w10="urn:schemas-microsoft-com:office:word" xmlns:w="http://schemas.openxmlformats.org/wordprocessingml/2006/main" xmlns:w14="http://schemas.microsoft.com/office/word/2010/wordml" xmlns:w15="http://schemas.microsoft.com/office/word/2012/wordml" xmlns:wpg="http://schemas.microsoft.com/office/word/2010/wordprocessingGroup" xmlns:wpi="http://schemas.microsoft.com/office/word/2010/wordprocessingInk" xmlns:wne="http://schemas.microsoft.com/office/word/2006/wordml" xmlns:wps="http://schemas.microsoft.com/office/word/2010/wordprocessingShape" mc:Ignorable="w14 w15 wp14">
+<w:document xmlns:wpc="http://schemas.microsoft.com/office/word/2010/wordprocessingCanvas" xmlns:cx="http://schemas.microsoft.com/office/drawing/2014/chartex" xmlns:cx1="http://schemas.microsoft.com/office/drawing/2015/9/8/chartex" xmlns:cx2="http://schemas.microsoft.com/office/drawing/2015/10/21/chartex" xmlns:cx3="http://schemas.microsoft.com/office/drawing/2016/5/9/chartex" xmlns:cx4="http://schemas.microsoft.com/office/drawing/2016/5/10/chartex" xmlns:cx5="http://schemas.microsoft.com/office/drawing/2016/5/11/chartex" xmlns:cx6="http://schemas.microsoft.com/office/drawing/2016/5/12/chartex" xmlns:cx7="http://schemas.microsoft.com/office/drawing/2016/5/13/chartex" xmlns:cx8="http://schemas.microsoft.com/office/drawing/2016/5/14/chartex" xmlns:mc="http://schemas.openxmlformats.org/markup-compatibility/2006" xmlns:aink="http://schemas.microsoft.com/office/drawing/2016/ink" xmlns:am3d="http://schemas.microsoft.com/office/drawing/2017/model3d" xmlns:o="urn:schemas-microsoft-com:office:office" xmlns:r="http://schemas.openxmlformats.org/officeDocument/2006/relationships" xmlns:m="http://schemas.openxmlformats.org/officeDocument/2006/math" xmlns:v="urn:schemas-microsoft-com:vml" xmlns:wp14="http://schemas.microsoft.com/office/word/2010/wordprocessingDrawing" xmlns:wp="http://schemas.openxmlformats.org/drawingml/2006/wordprocessingDrawing" xmlns:w10="urn:schemas-microsoft-com:office:word" xmlns:w="http://schemas.openxmlformats.org/wordprocessingml/2006/main" xmlns:w14="http://schemas.microsoft.com/office/word/2010/wordml" xmlns:w15="http://schemas.microsoft.com/office/word/2012/wordml" xmlns:w16cid="http://schemas.microsoft.com/office/word/2016/wordml/cid" xmlns:w16se="http://schemas.microsoft.com/office/word/2015/wordml/symex" xmlns:wpg="http://schemas.microsoft.com/office/word/2010/wordprocessingGroup" xmlns:wpi="http://schemas.microsoft.com/office/word/2010/wordprocessingInk" xmlns:wne="http://schemas.microsoft.com/office/word/2006/wordml" xmlns:wps="http://schemas.microsoft.com/office/word/2010/wordprocessingShape" mc:Ignorable="w14 w15 w16se w16cid wp14">
   <w:body>
     <w:sdt>
       <w:sdtPr>
@@ -309,7 +309,7 @@
                   </wp:anchor>
                 </w:drawing>
               </mc:Choice>
-              <mc:Fallback>
+              <mc:Fallback xmlns:mv="urn:schemas-microsoft-com:mac:vml" xmlns:mo="http://schemas.microsoft.com/office/mac/office/2008/main">
                 <w:pict>
                   <v:group w14:anchorId="635649B4" id="Group_x0020_454" o:spid="_x0000_s1026" alt="Title: Author and company name with crop mark graphic" style="position:absolute;margin-left:316.7pt;margin-top:0;width:367.9pt;height:265.7pt;z-index:251661312;mso-position-horizontal:right;mso-position-horizontal-relative:page;mso-position-vertical:bottom;mso-position-vertical-relative:page;mso-width-relative:margin;mso-height-relative:margin" coordsize="4671822,3374136" o:gfxdata="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">
                     <v:group id="Group_x0020_455" o:spid="_x0000_s1027" style="position:absolute;left:2038350;width:2633472;height:3374136" coordsize="2628900,3371850" o:gfxdata="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">
@@ -716,7 +716,7 @@
                   </wp:anchor>
                 </w:drawing>
               </mc:Choice>
-              <mc:Fallback>
+              <mc:Fallback xmlns:mv="urn:schemas-microsoft-com:mac:vml" xmlns:mo="http://schemas.microsoft.com/office/mac/office/2008/main">
                 <w:pict>
                   <v:group w14:anchorId="0D7D8A59" id="Group_x0020_459" o:spid="_x0000_s1031" alt="Title: Title and subtitle with crop mark graphic" style="position:absolute;margin-left:0;margin-top:0;width:502.55pt;height:267.85pt;z-index:251660288;mso-position-horizontal:left;mso-position-horizontal-relative:page;mso-position-vertical:top;mso-position-vertical-relative:page;mso-width-relative:margin;mso-height-relative:margin" coordsize="6381750,3401568" o:gfxdata="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">
                     <v:group id="Group_x0020_460" o:spid="_x0000_s1032" style="position:absolute;width:2642616;height:3401568" coordsize="2642616,3401568" o:gfxdata="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">
@@ -883,7 +883,7 @@
                   </wp:anchor>
                 </w:drawing>
               </mc:Choice>
-              <mc:Fallback xmlns:w16se="http://schemas.microsoft.com/office/word/2015/wordml/symex" xmlns:w16cid="http://schemas.microsoft.com/office/word/2016/wordml/cid" xmlns:am3d="http://schemas.microsoft.com/office/drawing/2017/model3d" xmlns:aink="http://schemas.microsoft.com/office/drawing/2016/ink" xmlns:cx8="http://schemas.microsoft.com/office/drawing/2016/5/14/chartex" xmlns:cx7="http://schemas.microsoft.com/office/drawing/2016/5/13/chartex" xmlns:cx6="http://schemas.microsoft.com/office/drawing/2016/5/12/chartex" xmlns:cx5="http://schemas.microsoft.com/office/drawing/2016/5/11/chartex" xmlns:cx4="http://schemas.microsoft.com/office/drawing/2016/5/10/chartex" xmlns:cx3="http://schemas.microsoft.com/office/drawing/2016/5/9/chartex" xmlns:cx2="http://schemas.microsoft.com/office/drawing/2015/10/21/chartex" xmlns:cx1="http://schemas.microsoft.com/office/drawing/2015/9/8/chartex" xmlns:cx="http://schemas.microsoft.com/office/drawing/2014/chartex">
+              <mc:Fallback xmlns:mv="urn:schemas-microsoft-com:mac:vml" xmlns:mo="http://schemas.microsoft.com/office/mac/office/2008/main">
                 <w:pict>
                   <v:rect w14:anchorId="596B46BF" id="Rectangle 464" o:spid="_x0000_s1026" alt="Title: Color background" style="position:absolute;margin-left:0;margin-top:0;width:8in;height:756pt;z-index:-251657216;visibility:visible;mso-wrap-style:square;mso-width-percent:941;mso-height-percent:954;mso-wrap-distance-left:9pt;mso-wrap-distance-top:0;mso-wrap-distance-right:9pt;mso-wrap-distance-bottom:0;mso-position-horizontal:center;mso-position-horizontal-relative:page;mso-position-vertical:center;mso-position-vertical-relative:page;mso-width-percent:941;mso-height-percent:954;mso-width-relative:page;mso-height-relative:page;v-text-anchor:top" o:gfxdata="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" fillcolor="#e7e6e6 [3214]" stroked="f">
                     <w10:wrap anchorx="page" anchory="page"/>
@@ -1016,17 +1016,17 @@
         <w:ind w:firstLine="720"/>
       </w:pPr>
       <w:r>
-        <w:t xml:space="preserve">According to the NSW Bureau of Crime Statistics and Research, the question of “What factors cause individuals to commit crimes or become involved in crime activity?” is not as simple as it appears. Crime-prone individuals have a variety of contributing factors that may lead them to becoming more involved over time, such as biological factors like genetic propensity, </w:t>
+        <w:t xml:space="preserve">According to the NSW Bureau of Crime Statistics and Research, the question of “What factors cause individuals to commit crimes or become involved in crime activity?” is not as simple as it appears. Crime-prone individuals have a variety of contributing factors that may lead them to becoming more involved over time, such as biological factors like genetic propensity, intelligence, truancy, </w:t>
+      </w:r>
+      <w:r>
+        <w:t>substance abuse, etc</w:t>
+      </w:r>
+      <w:r>
+        <w:t xml:space="preserve">. However, the NSW Bureau of Crime Statistics and </w:t>
       </w:r>
       <w:r>
         <w:lastRenderedPageBreak/>
-        <w:t xml:space="preserve">intelligence, truancy, </w:t>
-      </w:r>
-      <w:r>
-        <w:t>substance abuse, etc</w:t>
-      </w:r>
-      <w:r>
-        <w:t xml:space="preserve">. However, the NSW Bureau of Crime Statistics and Research also emphasize that environmental factors such as </w:t>
+        <w:t xml:space="preserve">Research also emphasize that environmental factors such as </w:t>
       </w:r>
       <w:r>
         <w:t>socialization, family dynamic in regard to parenting, public tolerance of crime, etc. most certainly contributes to crime activity in a given area as well.</w:t>
@@ -1110,8 +1110,13 @@
       <w:r>
         <w:t xml:space="preserve">. </w:t>
       </w:r>
-      <w:r>
-        <w:t xml:space="preserve">WeatherOps, a largely successful company that provides organizations with weather decision support, conducted a study to assess the potential correlation between temperature and crime. The industry-leading company published a set of data on their blog website that detailed the statistical data on various types of crime in the Chicago area. </w:t>
+      <w:proofErr w:type="spellStart"/>
+      <w:r>
+        <w:t>WeatherOps</w:t>
+      </w:r>
+      <w:proofErr w:type="spellEnd"/>
+      <w:r>
+        <w:t xml:space="preserve">, a largely successful company that provides organizations with weather decision support, conducted a study to assess the potential correlation between temperature and crime. The industry-leading company published a set of data on their blog website that detailed the statistical data on various types of crime in the Chicago area. </w:t>
       </w:r>
       <w:r>
         <w:t>They created visual data to display their findings, and the t</w:t>
@@ -1132,14 +1137,14 @@
         <w:t xml:space="preserve"> study focused on crimes of opportunity</w:t>
       </w:r>
       <w:r>
-        <w:t xml:space="preserve">, meaning crimes that occur largely because the chance is there. For example, starting your car to warm up on a cold morning and re-entering your home with the car unlocked would be an ideal opportunity for a break-in, due to the fact that no real effort was required. Unfortunately, this study was only able to draw one conclusion: crimes of opportunity decrease significantly when the temperature is either really hot (&gt;90 degrees) or very cold (&lt;30 degrees). </w:t>
+        <w:t xml:space="preserve">, meaning crimes that occur largely because the chance is there. For example, starting your car to warm up on a cold morning and re-entering your home with the car unlocked would be an ideal opportunity for a break-in, due to the fact that no real effort was required. Unfortunately, this study was only able to draw one conclusion: crimes of opportunity decrease significantly when the temperature is either really hot (&gt;90 degrees) or very cold (&lt;30 degrees). In all other aspects correlating to a given crime and given weather data, no conclusions could be drawn. </w:t>
+      </w:r>
+      <w:r>
+        <w:t xml:space="preserve">Crime is shown to steadily rise in the temperature range in between these two values for </w:t>
       </w:r>
       <w:r>
         <w:lastRenderedPageBreak/>
-        <w:t xml:space="preserve">In all other aspects correlating to a given crime and given weather data, no conclusions could be drawn. </w:t>
-      </w:r>
-      <w:r>
-        <w:t xml:space="preserve">Crime is shown to steadily rise in the temperature range in between these two values for Assault and Battery while spiking around the </w:t>
+        <w:t xml:space="preserve">Assault and Battery while spiking around the </w:t>
       </w:r>
       <w:r>
         <w:t>30-degree</w:t>
@@ -1165,7 +1170,15 @@
         <w:t xml:space="preserve">According to the Chicago Tribune, </w:t>
       </w:r>
       <w:r>
-        <w:t>the most-read daily newspaper of the Chicago metropolitan area, the seasonal cycle of of Chicago crime peaks during hotter months, but certain crimes are more susceptible to hotter temperatures than other. To back this claim, they conducted a study that</w:t>
+        <w:t xml:space="preserve">the most-read daily newspaper of the Chicago metropolitan area, the seasonal cycle of </w:t>
+      </w:r>
+      <w:proofErr w:type="spellStart"/>
+      <w:r>
+        <w:t>of</w:t>
+      </w:r>
+      <w:proofErr w:type="spellEnd"/>
+      <w:r>
+        <w:t xml:space="preserve"> Chicago crime peaks during hotter months, but certain crimes are more susceptible to hotter temperatures than other. To back this claim, they conducted a study that</w:t>
       </w:r>
       <w:r>
         <w:t xml:space="preserve"> focused on </w:t>
@@ -1173,8 +1186,13 @@
       <w:r>
         <w:t xml:space="preserve">different types of crime </w:t>
       </w:r>
-      <w:r>
-        <w:t>crime in Chicago</w:t>
+      <w:proofErr w:type="spellStart"/>
+      <w:r>
+        <w:t>crime</w:t>
+      </w:r>
+      <w:proofErr w:type="spellEnd"/>
+      <w:r>
+        <w:t xml:space="preserve"> in Chicago</w:t>
       </w:r>
       <w:r>
         <w:t xml:space="preserve"> from 2012 - 2017</w:t>
@@ -1225,7 +1243,15 @@
       </w:pPr>
       <w:r>
         <w:tab/>
-        <w:t>Because crime is prevalent in most cities throughout the world, we can examine a study conducted by the University of Canterbury that used daily data from 43 districts across New Zealand over the span of a decade in order to investigate the effect of weather on crime. A common myth exists in New Zealand that claims “the Nor’wester wind causes ‘disorderly’ behavior”</w:t>
+        <w:t xml:space="preserve">Because crime is prevalent in most cities throughout the world, we can examine a study conducted by the University of Canterbury that used daily data from 43 districts across New Zealand over the span of a decade in order to investigate the effect of weather on crime. A common myth exists in New Zealand that claims “the </w:t>
+      </w:r>
+      <w:proofErr w:type="spellStart"/>
+      <w:r>
+        <w:t>Nor’wester</w:t>
+      </w:r>
+      <w:proofErr w:type="spellEnd"/>
+      <w:r>
+        <w:t xml:space="preserve"> wind causes ‘disorderly’ behavior”</w:t>
       </w:r>
       <w:r>
         <w:t>, and an extension</w:t>
@@ -1234,11 +1260,19 @@
         <w:t xml:space="preserve"> of this study was to empirically investigate this common claim. </w:t>
       </w:r>
       <w:r>
-        <w:t xml:space="preserve">Property crime and violent crime were the categories analyzed, and temperature and precipitation were used as measurements of weather. They measured the correlation between North-westerly </w:t>
+        <w:t xml:space="preserve">Property crime and violent crime were the categories analyzed, and temperature and precipitation were used as measurements of weather. They measured the correlation between North-westerly wind and violent crime as well. The General Affect model suggests that higher temperatures facilitate affective aggression, meaning that aggression displayed in hotter temperatures are usually for the sole purpose of harming another individual (Cohn and </w:t>
+      </w:r>
+      <w:proofErr w:type="spellStart"/>
+      <w:r>
+        <w:t>Rotton</w:t>
+      </w:r>
+      <w:proofErr w:type="spellEnd"/>
+      <w:r>
+        <w:t xml:space="preserve"> 2000a). Contrarily, </w:t>
       </w:r>
       <w:r>
         <w:lastRenderedPageBreak/>
-        <w:t>wind and violent crime as well. The General Affect model suggests that higher temperatures facilitate affective aggression, meaning that aggression displayed in hotter temperatures are usually for the sole purpose of harming another individual (Cohn and Rotton 2000a). Contrarily, the Routine Activity theory suggests that criminal activity is more likely to occur provides three key elements are present: a suitable target, a motivated offender, and the absence of capable guardians against the crime as it is occurring</w:t>
+        <w:t>the Routine Activity theory suggests that criminal activity is more likely to occur provides three key elements are present: a suitable target, a motivated offender, and the absence of capable guardians against the crime as it is occurring</w:t>
       </w:r>
       <w:r>
         <w:t xml:space="preserve"> (Cohen and Felson)</w:t>
@@ -1250,7 +1284,23 @@
         <w:t xml:space="preserve"> Since better weather (less precipitation and moderate temperatures) are more likely to lead to social outings, the absence of a capable guardian against a crime is more likely given that the weather is nice. In other words, on a beautiful day, a crime (specifically a property crime) is more likely to happen under this theory. </w:t>
       </w:r>
       <w:r>
-        <w:t>The study concluded that both temperature and precipitation have a significant effect on the rate of violent crimes, with higher temperatures and higher levels of precipitation correlating with higher levels of violent crime in a given period, thus aligning with with the General Affect model in terms of temperature. Additionally, the study concluded that only temperature has a significant effect on the number of property crimes recorded, with moderate temperatures indicating higher levels of property time, thus aligning with the Routine Activity theory. The study was inconclusive in regards to the North Westerly winds causing disorderly conduct, however.</w:t>
+        <w:t xml:space="preserve">The study concluded that both temperature and precipitation have a significant effect on the rate of violent crimes, with higher temperatures and higher levels of precipitation correlating with higher levels of violent crime in a given period, thus aligning with </w:t>
+      </w:r>
+      <w:proofErr w:type="spellStart"/>
+      <w:r>
+        <w:t>with</w:t>
+      </w:r>
+      <w:proofErr w:type="spellEnd"/>
+      <w:r>
+        <w:t xml:space="preserve"> the General Affect model in terms of temperature. Additionally, the study concluded that only temperature has a significant effect on the number of property crimes recorded, with moderate temperatures indicating higher levels of property time, thus aligning with the Routine Activity theory. The study was inconclusive </w:t>
+      </w:r>
+      <w:proofErr w:type="gramStart"/>
+      <w:r>
+        <w:t>in regards to</w:t>
+      </w:r>
+      <w:proofErr w:type="gramEnd"/>
+      <w:r>
+        <w:t xml:space="preserve"> the North Westerly winds causing disorderly conduct, however.</w:t>
       </w:r>
     </w:p>
     <w:p>
@@ -1259,11 +1309,7 @@
       </w:pPr>
       <w:r>
         <w:tab/>
-        <w:t xml:space="preserve">Studies have also been done based on the premise of how humidity and rainfall correlate to crime. One such study, cataloged in the British Journal of Criminology, was unable to draw any definitive conclusions about how rain and crime were correlated as the experimented was performed on three separate datasets and drew three separate conclusions. One experiment showed a positive correlation, one showed negative, and one showed negligible correlation. Humidity was also studied with slightly more conclusive results. An experiment performed on </w:t>
-      </w:r>
-      <w:r>
-        <w:lastRenderedPageBreak/>
-        <w:t xml:space="preserve">multiple different sets of data showed a slightly negative correlation between humidity and crime rate. </w:t>
+        <w:t xml:space="preserve">Studies have also been done based on the premise of how humidity and rainfall correlate to crime. One such study, cataloged in the British Journal of Criminology, was unable to draw any definitive conclusions about how rain and crime were correlated as the experimented was performed on three separate datasets and drew three separate conclusions. One experiment showed a positive correlation, one showed negative, and one showed negligible correlation. Humidity was also studied with slightly more conclusive results. An experiment performed on multiple different sets of data showed a slightly negative correlation between humidity and crime rate. </w:t>
       </w:r>
     </w:p>
     <w:p>
@@ -1275,7 +1321,11 @@
         <w:t xml:space="preserve">From the previous studies mentioned, we can conclude that different experiments will lead to drastically different results. </w:t>
       </w:r>
       <w:r>
-        <w:t xml:space="preserve">Comparing different experiments that all attempted to find and analyze a potential correlation between the crime rate in a given area and the weather in a given area on a given day simply did not help us in attempting to predict whether or not a correlation would be present. Most interestingly, these potential correlations have never been studied in the Atlanta area, which is widely considered to be one of the most dangerous places in the world based strictly on bare statistics. </w:t>
+        <w:t xml:space="preserve">Comparing different experiments that all attempted to find </w:t>
+      </w:r>
+      <w:r>
+        <w:lastRenderedPageBreak/>
+        <w:t xml:space="preserve">and analyze a potential correlation between the crime rate in a given area and the weather in a given area on a given day simply did not help us in attempting to predict whether or not a correlation would be present. Most interestingly, these potential correlations have never been studied in the Atlanta area, which is widely considered to be one of the most dangerous places in the world based strictly on bare statistics. </w:t>
       </w:r>
     </w:p>
     <w:p>
@@ -1333,11 +1383,7 @@
       </w:pPr>
       <w:r>
         <w:tab/>
-        <w:t xml:space="preserve">Our second subset contains data about the weather. This data was measured by NOAA (National Oceanic and Atmospheric Association) from the Fulton County government station. Our data was obtained by submitting a request to the organization for daily weather data for </w:t>
-      </w:r>
-      <w:r>
-        <w:lastRenderedPageBreak/>
-        <w:t>Atlanta on each day in 2017. This information can be requested through their online portal</w:t>
+        <w:t>Our second subset contains data about the weather. This data was measured by NOAA (National Oceanic and Atmospheric Association) from the Fulton County government station. Our data was obtained by submitting a request to the organization for daily weather data for Atlanta on each day in 2017. This information can be requested through their online portal</w:t>
       </w:r>
       <w:r>
         <w:rPr>
@@ -1369,6 +1415,7 @@
           <w:sz w:val="32"/>
           <w:szCs w:val="32"/>
         </w:rPr>
+        <w:lastRenderedPageBreak/>
         <w:t>Data Cleansing</w:t>
       </w:r>
     </w:p>
@@ -1463,14 +1510,7 @@
           <w:szCs w:val="32"/>
         </w:rPr>
         <w:tab/>
-        <w:t xml:space="preserve">Within the crime data set, we used a code creator to assign a code to each of the unique string objects within each data feature. This was done in order to perform our classification models and tests. There were also some blank entries within certain rows and columns. To smooth out the data, we decided to take the average of all other values in the column and fill in </w:t>
-      </w:r>
-      <w:r>
-        <w:rPr>
-          <w:szCs w:val="32"/>
-        </w:rPr>
-        <w:lastRenderedPageBreak/>
-        <w:t>the missing values with that new value. This is a much safer way to handle missing data rather than filling in “0” values. It also maximizes the amount of data points in the set by not deleting all rows with a single missing value.</w:t>
+        <w:t>Within the crime data set, we used a code creator to assign a code to each of the unique string objects within each data feature. This was done in order to perform our classification models and tests. There were also some blank entries within certain rows and columns. To smooth out the data, we decided to take the average of all other values in the column and fill in the missing values with that new value. This is a much safer way to handle missing data rather than filling in “0” values. It also maximizes the amount of data points in the set by not deleting all rows with a single missing value.</w:t>
       </w:r>
     </w:p>
     <w:p>
@@ -1512,6 +1552,7 @@
         <w:rPr>
           <w:szCs w:val="32"/>
         </w:rPr>
+        <w:lastRenderedPageBreak/>
         <w:tab/>
         <w:t>Before beginning to run analysis on a combined weather and crime data set, we decided to run exploratory analysis on each set individually. The aim of this process was to understand our data better in order to better understand the results of our analysis later on. We first decided to draw a correlation matrix based on the numeric attributes of the weather data.</w:t>
       </w:r>
@@ -1582,30 +1623,64 @@
         <w:rPr>
           <w:szCs w:val="32"/>
         </w:rPr>
+        <w:tab/>
+        <w:t xml:space="preserve">From this correlation matrix heat map, we were able to see that there are strong negative correlation ties between the sunrise and sunset. This would of course be because as days get longer, the sunrise is earlier while the sunset is later, and as the days get shorter, the sunrise gets later while the sunset is earlier. This shows inverse correlation which matches with our matrix. There are also strong positive correlation ties between the relative humidity and the hourly dry bulb temperature. This is to be expected as the temperature generally rises in the summer and cools in the winter. Based on the climate type of the state of Georgia, you can also expect wet, </w:t>
+      </w:r>
+      <w:r>
+        <w:rPr>
+          <w:szCs w:val="32"/>
+        </w:rPr>
         <w:lastRenderedPageBreak/>
+        <w:t xml:space="preserve">rainy summers, and cool, dry winters. This would seem to match the matrix as a hot summer would be positively correlated to a wet summer, while a cool winter would correlate to a dry winter. One final thing we can see from this matrix is that the dry bulb temperature is positively correlated to the sunset time and negatively correlated to the sunrise time. This would seem to be because as the sunrise gets earlier, and is therefore a smaller numeric value, and the sunset gets later, and is therefore a larger numeric value, the days are </w:t>
+      </w:r>
+      <w:proofErr w:type="gramStart"/>
+      <w:r>
+        <w:rPr>
+          <w:szCs w:val="32"/>
+        </w:rPr>
+        <w:t>longer</w:t>
+      </w:r>
+      <w:proofErr w:type="gramEnd"/>
+      <w:r>
+        <w:rPr>
+          <w:szCs w:val="32"/>
+        </w:rPr>
+        <w:t xml:space="preserve"> and the sun has more time to heat the Earth. This would of course result in a higher temperature and would likely be seen in the summer.</w:t>
+      </w:r>
+      <w:r>
+        <w:rPr>
+          <w:szCs w:val="32"/>
+        </w:rPr>
+        <w:t xml:space="preserve"> The result of this matrix is that we should be able to conclude that if one feature in the crime set seems to predict a feature in the weather set or vice versa, then that same crime feature should be able to predict/be predicted by a strongly correlated feature to the corresponding weather feature.</w:t>
+      </w:r>
+    </w:p>
+    <w:p>
+      <w:pPr>
+        <w:spacing w:line="480" w:lineRule="auto"/>
+        <w:rPr>
+          <w:szCs w:val="32"/>
+        </w:rPr>
+      </w:pPr>
+      <w:r>
+        <w:rPr>
+          <w:szCs w:val="32"/>
+        </w:rPr>
         <w:tab/>
-        <w:t>From this correlation matrix heat map, we were able to see that there are strong negative correlation ties between the sunrise and sunset. This would of course be because as days get longer, the sunrise is earlier while the sunset is later, and as the days get shorter, the sunrise gets later while the sunset is earlier. This shows inverse correlation which matches with our matrix. There are also strong positive correlation ties between the relative humidity and the hourly dry bulb temperature. This is to be expected as the temperature generally rises in the summer and cools in the winter. Based on the climate type of the state of Georgia, you can also expect wet, rainy summers, and cool, dry winters. This would seem to match the matrix as a hot summer would be positively correlated to a wet summer, while a cool winter would correlate to a dry winter. One final thing we can see from this matrix is that the dry bulb temperature is positively correlated to the sunset time and negatively correlated to the sunrise time. This would seem to be because as the sunrise gets earlier, and is therefore a smaller numeric value, and the sunset gets later, and is therefore a larger numeric value, the days are longer and the sun has more time to heat the Earth. This would of course result in a higher temperature and would likely be seen in the summer.</w:t>
-      </w:r>
-      <w:r>
-        <w:rPr>
-          <w:szCs w:val="32"/>
-        </w:rPr>
-        <w:t xml:space="preserve"> The result of this matrix is that we should be able to conclude that if one feature in the crime set seems to predict a feature in the weather set or vice versa, then that same crime feature should be able to predict/be predicted by a strongly correlated feature to the corresponding weather feature.</w:t>
-      </w:r>
-    </w:p>
-    <w:p>
-      <w:pPr>
-        <w:spacing w:line="480" w:lineRule="auto"/>
-        <w:rPr>
-          <w:szCs w:val="32"/>
-        </w:rPr>
-      </w:pPr>
-      <w:r>
-        <w:rPr>
-          <w:szCs w:val="32"/>
-        </w:rPr>
-        <w:tab/>
-        <w:t>When doing exploratory analysis, we were mostly interested in the average time of day and average day of the week that each type of crime was occurring. Pictured below are two boxplots that are broken out by crime type. The first plot shows both time based on day of the week while the second shows an average time regardless of the day of the week.</w:t>
+        <w:t xml:space="preserve">When doing exploratory analysis, we were mostly interested in the average time of day and average day of the week that each type of crime was occurring. Pictured below are two boxplots that are broken out by crime type. The first plot shows both </w:t>
+      </w:r>
+      <w:proofErr w:type="gramStart"/>
+      <w:r>
+        <w:rPr>
+          <w:szCs w:val="32"/>
+        </w:rPr>
+        <w:t>time</w:t>
+      </w:r>
+      <w:proofErr w:type="gramEnd"/>
+      <w:r>
+        <w:rPr>
+          <w:szCs w:val="32"/>
+        </w:rPr>
+        <w:t xml:space="preserve"> based on day of the week while the second shows an average time regardless of the day of the week.</w:t>
       </w:r>
     </w:p>
     <w:p>
@@ -1640,6 +1715,7 @@
           <w:noProof/>
           <w:szCs w:val="32"/>
         </w:rPr>
+        <w:lastRenderedPageBreak/>
         <w:drawing>
           <wp:inline distT="0" distB="0" distL="0" distR="0" wp14:anchorId="0952E6C5" wp14:editId="4C6BD919">
             <wp:extent cx="6619901" cy="5393055"/>
@@ -1695,14 +1771,14 @@
           <w:szCs w:val="32"/>
         </w:rPr>
         <w:tab/>
-        <w:t xml:space="preserve">This graph shows a few interesting things. First, it does not seem to matter for most crimes what day it is, as most incidents of the crime will occur around the same time each day. Second, this graph shows that there is a lot of disparity between when a homicide is likely to occur depending on the day of the week. It appears that people are more likely to commit homicide in the evening on Friday, while being more likely to commit homicide in the early morning hours on Saturday. One speculative reason for this is that people are out and about in </w:t>
+        <w:t xml:space="preserve">This graph shows a few interesting things. First, it does not seem to matter for most crimes what day it is, as most incidents of the crime will occur around the same time each day. Second, this graph shows that there is a lot of disparity between when a homicide is likely to occur depending on the day of the week. It appears that people are more likely to commit homicide in the evening on Friday, while being more likely to commit homicide in the early morning hours on Saturday. One speculative reason for this is that people are out and about in the beginning hours of the weekend as they have completed their work-week tasks and therefore </w:t>
       </w:r>
       <w:r>
         <w:rPr>
           <w:szCs w:val="32"/>
         </w:rPr>
         <w:lastRenderedPageBreak/>
-        <w:t>the beginning hours of the weekend as they have completed their work-week tasks and therefore there are more potential people to commit this crime. This however does not appear to be a trend with any of the other tracked crime types.</w:t>
+        <w:t>there are more potential people to commit this crime. This however does not appear to be a trend with any of the other tracked crime types.</w:t>
       </w:r>
     </w:p>
     <w:p>
@@ -2027,7 +2103,6 @@
           <w:noProof/>
           <w:szCs w:val="32"/>
         </w:rPr>
-        <w:lastRenderedPageBreak/>
         <w:drawing>
           <wp:inline distT="0" distB="0" distL="0" distR="0" wp14:anchorId="59A5DEA0" wp14:editId="5F2C712E">
             <wp:extent cx="5843220" cy="2857310"/>
@@ -2083,6 +2158,7 @@
         <w:rPr>
           <w:szCs w:val="32"/>
         </w:rPr>
+        <w:lastRenderedPageBreak/>
         <w:t xml:space="preserve">Figure 6. Random Forest </w:t>
       </w:r>
       <w:r>
@@ -2180,16 +2256,36 @@
     <w:p>
       <w:pPr>
         <w:spacing w:line="480" w:lineRule="auto"/>
-        <w:rPr>
-          <w:szCs w:val="32"/>
-        </w:rPr>
-      </w:pPr>
-      <w:r>
-        <w:rPr>
-          <w:szCs w:val="32"/>
-        </w:rPr>
-        <w:tab/>
-        <w:t>As seen in the figures above, temperature and crime type //explain dafuq</w:t>
+        <w:ind w:firstLine="720"/>
+        <w:rPr>
+          <w:szCs w:val="32"/>
+        </w:rPr>
+      </w:pPr>
+      <w:r>
+        <w:rPr>
+          <w:szCs w:val="32"/>
+        </w:rPr>
+        <w:t xml:space="preserve">As seen in the figures above, temperature </w:t>
+      </w:r>
+      <w:r>
+        <w:rPr>
+          <w:szCs w:val="32"/>
+        </w:rPr>
+        <w:t>does not seem to be a good predictor of crime type. The highest accuracy we were able to achieve after running each of these tests multiple times was 36.7% when using the Decision Tree algorithm. The confusion matrices for both Random Forest and Decision Tree showed decent results</w:t>
+      </w:r>
+      <w:r>
+        <w:rPr>
+          <w:szCs w:val="32"/>
+        </w:rPr>
+        <w:t xml:space="preserve"> </w:t>
+      </w:r>
+      <w:bookmarkStart w:id="0" w:name="_GoBack"/>
+      <w:bookmarkEnd w:id="0"/>
+      <w:r>
+        <w:rPr>
+          <w:szCs w:val="32"/>
+        </w:rPr>
+        <w:t>but had low accuracy while the confusion matrix for the KNN algorithm was abysmal and this algorithm produced poor accuracy scores as well.</w:t>
       </w:r>
     </w:p>
     <w:p>
@@ -2246,11 +2342,22 @@
           <w:u w:val="single"/>
         </w:rPr>
       </w:pPr>
-      <w:r>
+    </w:p>
+    <w:p>
+      <w:pPr>
+        <w:spacing w:line="480" w:lineRule="auto"/>
+        <w:jc w:val="center"/>
         <w:rPr>
           <w:szCs w:val="32"/>
           <w:u w:val="single"/>
         </w:rPr>
+      </w:pPr>
+      <w:r>
+        <w:rPr>
+          <w:szCs w:val="32"/>
+          <w:u w:val="single"/>
+        </w:rPr>
+        <w:lastRenderedPageBreak/>
         <w:t>Time vs Crime Type</w:t>
       </w:r>
     </w:p>
@@ -2401,7 +2508,6 @@
         <w:rPr>
           <w:szCs w:val="32"/>
         </w:rPr>
-        <w:lastRenderedPageBreak/>
         <w:t xml:space="preserve">Figure 9. Random Forest </w:t>
       </w:r>
       <w:r>
@@ -2492,24 +2598,14 @@
           <w:szCs w:val="32"/>
         </w:rPr>
         <w:tab/>
-        <w:t>As seen in the figures above, time and crime type //explain wut</w:t>
-      </w:r>
-    </w:p>
-    <w:p>
-      <w:pPr>
-        <w:spacing w:line="480" w:lineRule="auto"/>
-        <w:rPr>
-          <w:szCs w:val="32"/>
-        </w:rPr>
-      </w:pPr>
-    </w:p>
-    <w:p>
-      <w:pPr>
-        <w:spacing w:line="480" w:lineRule="auto"/>
-        <w:rPr>
-          <w:szCs w:val="32"/>
-        </w:rPr>
-      </w:pPr>
+        <w:t xml:space="preserve">As seen in the figures above, time </w:t>
+      </w:r>
+      <w:r>
+        <w:rPr>
+          <w:szCs w:val="32"/>
+        </w:rPr>
+        <w:t>is also not an accurate predictor of crime. While one may think that certain crimes may happen at certain times of the day and could try and verify this proposition by looking at our exploratory analysis results, it turns out that this is not the case. As seen above, the highest accuracy score we achieved was 36% using a Random Forest algorithm. The other two algorithms generated lower accuracy scores with the KNN algorithm producing a low enough score that we chose to omit it from the findings all together.</w:t>
+      </w:r>
     </w:p>
     <w:p>
       <w:pPr>
@@ -2527,92 +2623,10 @@
           <w:szCs w:val="32"/>
         </w:rPr>
       </w:pPr>
-    </w:p>
-    <w:p>
-      <w:pPr>
-        <w:spacing w:line="480" w:lineRule="auto"/>
-        <w:jc w:val="center"/>
-        <w:rPr>
-          <w:szCs w:val="32"/>
-        </w:rPr>
-      </w:pPr>
-    </w:p>
-    <w:p>
-      <w:pPr>
-        <w:spacing w:line="480" w:lineRule="auto"/>
-        <w:jc w:val="center"/>
-        <w:rPr>
-          <w:szCs w:val="32"/>
-        </w:rPr>
-      </w:pPr>
-    </w:p>
-    <w:p>
-      <w:pPr>
-        <w:spacing w:line="480" w:lineRule="auto"/>
-        <w:jc w:val="center"/>
-        <w:rPr>
-          <w:szCs w:val="32"/>
-        </w:rPr>
-      </w:pPr>
-    </w:p>
-    <w:p>
-      <w:pPr>
-        <w:spacing w:line="480" w:lineRule="auto"/>
-        <w:jc w:val="center"/>
-        <w:rPr>
-          <w:szCs w:val="32"/>
-        </w:rPr>
-      </w:pPr>
-    </w:p>
-    <w:p>
-      <w:pPr>
-        <w:spacing w:line="480" w:lineRule="auto"/>
-        <w:jc w:val="center"/>
-        <w:rPr>
-          <w:szCs w:val="32"/>
-        </w:rPr>
-      </w:pPr>
-    </w:p>
-    <w:p>
-      <w:pPr>
-        <w:spacing w:line="480" w:lineRule="auto"/>
-        <w:jc w:val="center"/>
-        <w:rPr>
-          <w:szCs w:val="32"/>
-        </w:rPr>
-      </w:pPr>
-    </w:p>
-    <w:p>
-      <w:pPr>
-        <w:spacing w:line="480" w:lineRule="auto"/>
-        <w:jc w:val="center"/>
-        <w:rPr>
-          <w:szCs w:val="32"/>
-        </w:rPr>
-      </w:pPr>
-    </w:p>
-    <w:p>
-      <w:pPr>
-        <w:spacing w:line="480" w:lineRule="auto"/>
-        <w:jc w:val="center"/>
-        <w:rPr>
-          <w:szCs w:val="32"/>
-        </w:rPr>
-      </w:pPr>
-    </w:p>
-    <w:p>
-      <w:pPr>
-        <w:spacing w:line="480" w:lineRule="auto"/>
-        <w:jc w:val="center"/>
-        <w:rPr>
-          <w:szCs w:val="32"/>
-        </w:rPr>
-      </w:pPr>
-      <w:r>
-        <w:rPr>
-          <w:szCs w:val="32"/>
-        </w:rPr>
-        <w:lastRenderedPageBreak/>
+      <w:r>
+        <w:rPr>
+          <w:szCs w:val="32"/>
+        </w:rPr>
         <w:t>Victims vs Crime Type</w:t>
       </w:r>
     </w:p>
@@ -2697,6 +2711,7 @@
           <w:noProof/>
           <w:szCs w:val="32"/>
         </w:rPr>
+        <w:lastRenderedPageBreak/>
         <w:drawing>
           <wp:inline distT="0" distB="0" distL="0" distR="0" wp14:anchorId="7960DE93" wp14:editId="4DEDD174">
             <wp:extent cx="4627880" cy="3164362"/>
@@ -2763,41 +2778,256 @@
     <w:p>
       <w:pPr>
         <w:spacing w:line="480" w:lineRule="auto"/>
-        <w:rPr>
-          <w:szCs w:val="32"/>
-        </w:rPr>
-      </w:pPr>
-    </w:p>
-    <w:p>
-      <w:pPr>
-        <w:spacing w:line="480" w:lineRule="auto"/>
-        <w:rPr>
-          <w:szCs w:val="32"/>
-        </w:rPr>
-      </w:pPr>
-    </w:p>
-    <w:p>
-      <w:pPr>
-        <w:spacing w:line="480" w:lineRule="auto"/>
-        <w:rPr>
-          <w:szCs w:val="32"/>
-        </w:rPr>
-      </w:pPr>
-    </w:p>
-    <w:p>
-      <w:pPr>
-        <w:spacing w:line="480" w:lineRule="auto"/>
         <w:jc w:val="center"/>
         <w:rPr>
+          <w:szCs w:val="32"/>
+        </w:rPr>
+      </w:pPr>
+      <w:r>
+        <w:rPr>
+          <w:szCs w:val="32"/>
+        </w:rPr>
+        <w:t>Crime Type vs Victims</w:t>
+      </w:r>
+    </w:p>
+    <w:p>
+      <w:pPr>
+        <w:spacing w:line="480" w:lineRule="auto"/>
+        <w:rPr>
+          <w:szCs w:val="32"/>
+        </w:rPr>
+      </w:pPr>
+      <w:r>
+        <w:rPr>
           <w:noProof/>
           <w:szCs w:val="32"/>
         </w:rPr>
+        <w:drawing>
+          <wp:inline distT="0" distB="0" distL="0" distR="0" wp14:anchorId="59743230" wp14:editId="55F3F082">
+            <wp:extent cx="3732028" cy="2624381"/>
+            <wp:effectExtent l="0" t="0" r="1905" b="5080"/>
+            <wp:docPr id="15" name="Picture 15"/>
+            <wp:cNvGraphicFramePr>
+              <a:graphicFrameLocks xmlns:a="http://schemas.openxmlformats.org/drawingml/2006/main" noChangeAspect="1"/>
+            </wp:cNvGraphicFramePr>
+            <a:graphic xmlns:a="http://schemas.openxmlformats.org/drawingml/2006/main">
+              <a:graphicData uri="http://schemas.openxmlformats.org/drawingml/2006/picture">
+                <pic:pic xmlns:pic="http://schemas.openxmlformats.org/drawingml/2006/picture">
+                  <pic:nvPicPr>
+                    <pic:cNvPr id="15" name="Screen Shot 2018-12-13 at 5.51.34 PM.png"/>
+                    <pic:cNvPicPr/>
+                  </pic:nvPicPr>
+                  <pic:blipFill>
+                    <a:blip r:embed="rId20" cstate="print">
+                      <a:extLst>
+                        <a:ext uri="{28A0092B-C50C-407E-A947-70E740481C1C}">
+                          <a14:useLocalDpi xmlns:a14="http://schemas.microsoft.com/office/drawing/2010/main" val="0"/>
+                        </a:ext>
+                      </a:extLst>
+                    </a:blip>
+                    <a:stretch>
+                      <a:fillRect/>
+                    </a:stretch>
+                  </pic:blipFill>
+                  <pic:spPr>
+                    <a:xfrm>
+                      <a:off x="0" y="0"/>
+                      <a:ext cx="3736149" cy="2627279"/>
+                    </a:xfrm>
+                    <a:prstGeom prst="rect">
+                      <a:avLst/>
+                    </a:prstGeom>
+                  </pic:spPr>
+                </pic:pic>
+              </a:graphicData>
+            </a:graphic>
+          </wp:inline>
+        </w:drawing>
+      </w:r>
+    </w:p>
+    <w:p>
+      <w:pPr>
+        <w:spacing w:line="480" w:lineRule="auto"/>
+        <w:rPr>
+          <w:szCs w:val="32"/>
+        </w:rPr>
+      </w:pPr>
+      <w:r>
+        <w:rPr>
+          <w:szCs w:val="32"/>
+        </w:rPr>
+        <w:t>Figure 13. KNN</w:t>
+      </w:r>
+    </w:p>
+    <w:p>
+      <w:pPr>
+        <w:spacing w:line="480" w:lineRule="auto"/>
+        <w:rPr>
+          <w:szCs w:val="32"/>
+        </w:rPr>
       </w:pPr>
       <w:r>
         <w:rPr>
           <w:noProof/>
           <w:szCs w:val="32"/>
         </w:rPr>
+        <w:lastRenderedPageBreak/>
+        <w:drawing>
+          <wp:inline distT="0" distB="0" distL="0" distR="0" wp14:anchorId="2B1A3C50" wp14:editId="6EDCAB70">
+            <wp:extent cx="3383099" cy="2721935"/>
+            <wp:effectExtent l="0" t="0" r="0" b="0"/>
+            <wp:docPr id="17" name="Picture 17"/>
+            <wp:cNvGraphicFramePr>
+              <a:graphicFrameLocks xmlns:a="http://schemas.openxmlformats.org/drawingml/2006/main" noChangeAspect="1"/>
+            </wp:cNvGraphicFramePr>
+            <a:graphic xmlns:a="http://schemas.openxmlformats.org/drawingml/2006/main">
+              <a:graphicData uri="http://schemas.openxmlformats.org/drawingml/2006/picture">
+                <pic:pic xmlns:pic="http://schemas.openxmlformats.org/drawingml/2006/picture">
+                  <pic:nvPicPr>
+                    <pic:cNvPr id="17" name="Screen Shot 2018-12-13 at 5.51.56 PM.png"/>
+                    <pic:cNvPicPr/>
+                  </pic:nvPicPr>
+                  <pic:blipFill>
+                    <a:blip r:embed="rId21">
+                      <a:extLst>
+                        <a:ext uri="{28A0092B-C50C-407E-A947-70E740481C1C}">
+                          <a14:useLocalDpi xmlns:a14="http://schemas.microsoft.com/office/drawing/2010/main" val="0"/>
+                        </a:ext>
+                      </a:extLst>
+                    </a:blip>
+                    <a:stretch>
+                      <a:fillRect/>
+                    </a:stretch>
+                  </pic:blipFill>
+                  <pic:spPr>
+                    <a:xfrm>
+                      <a:off x="0" y="0"/>
+                      <a:ext cx="3387538" cy="2725506"/>
+                    </a:xfrm>
+                    <a:prstGeom prst="rect">
+                      <a:avLst/>
+                    </a:prstGeom>
+                  </pic:spPr>
+                </pic:pic>
+              </a:graphicData>
+            </a:graphic>
+          </wp:inline>
+        </w:drawing>
+      </w:r>
+    </w:p>
+    <w:p>
+      <w:pPr>
+        <w:spacing w:line="480" w:lineRule="auto"/>
+        <w:rPr>
+          <w:szCs w:val="32"/>
+        </w:rPr>
+      </w:pPr>
+      <w:r>
+        <w:rPr>
+          <w:szCs w:val="32"/>
+        </w:rPr>
+        <w:t>Figure 14: Random Forest</w:t>
+      </w:r>
+    </w:p>
+    <w:p>
+      <w:pPr>
+        <w:spacing w:line="480" w:lineRule="auto"/>
+        <w:rPr>
+          <w:szCs w:val="32"/>
+        </w:rPr>
+      </w:pPr>
+      <w:r>
+        <w:rPr>
+          <w:noProof/>
+          <w:szCs w:val="32"/>
+        </w:rPr>
+        <w:drawing>
+          <wp:inline distT="0" distB="0" distL="0" distR="0" wp14:anchorId="75C9489F" wp14:editId="4EBD0422">
+            <wp:extent cx="3700130" cy="2951881"/>
+            <wp:effectExtent l="0" t="0" r="0" b="0"/>
+            <wp:docPr id="18" name="Picture 18"/>
+            <wp:cNvGraphicFramePr>
+              <a:graphicFrameLocks xmlns:a="http://schemas.openxmlformats.org/drawingml/2006/main" noChangeAspect="1"/>
+            </wp:cNvGraphicFramePr>
+            <a:graphic xmlns:a="http://schemas.openxmlformats.org/drawingml/2006/main">
+              <a:graphicData uri="http://schemas.openxmlformats.org/drawingml/2006/picture">
+                <pic:pic xmlns:pic="http://schemas.openxmlformats.org/drawingml/2006/picture">
+                  <pic:nvPicPr>
+                    <pic:cNvPr id="18" name="Screen Shot 2018-12-13 at 5.52.05 PM.png"/>
+                    <pic:cNvPicPr/>
+                  </pic:nvPicPr>
+                  <pic:blipFill>
+                    <a:blip r:embed="rId22" cstate="print">
+                      <a:extLst>
+                        <a:ext uri="{28A0092B-C50C-407E-A947-70E740481C1C}">
+                          <a14:useLocalDpi xmlns:a14="http://schemas.microsoft.com/office/drawing/2010/main" val="0"/>
+                        </a:ext>
+                      </a:extLst>
+                    </a:blip>
+                    <a:stretch>
+                      <a:fillRect/>
+                    </a:stretch>
+                  </pic:blipFill>
+                  <pic:spPr>
+                    <a:xfrm>
+                      <a:off x="0" y="0"/>
+                      <a:ext cx="3709526" cy="2959377"/>
+                    </a:xfrm>
+                    <a:prstGeom prst="rect">
+                      <a:avLst/>
+                    </a:prstGeom>
+                  </pic:spPr>
+                </pic:pic>
+              </a:graphicData>
+            </a:graphic>
+          </wp:inline>
+        </w:drawing>
+      </w:r>
+    </w:p>
+    <w:p>
+      <w:pPr>
+        <w:spacing w:line="480" w:lineRule="auto"/>
+        <w:rPr>
+          <w:szCs w:val="32"/>
+        </w:rPr>
+      </w:pPr>
+      <w:r>
+        <w:rPr>
+          <w:szCs w:val="32"/>
+        </w:rPr>
+        <w:t>Figure 15. Decision Tree</w:t>
+      </w:r>
+    </w:p>
+    <w:p>
+      <w:pPr>
+        <w:spacing w:line="480" w:lineRule="auto"/>
+        <w:rPr>
+          <w:szCs w:val="32"/>
+        </w:rPr>
+      </w:pPr>
+      <w:r>
+        <w:rPr>
+          <w:szCs w:val="32"/>
+        </w:rPr>
+        <w:tab/>
+        <w:t>Our most accurate prediction pair came in the form of Crime Type vs Victim Count. As can be seen in the scores and confusion matrices above, each of the three machine learning algorithms produces a result that has a recall of either 77 or 78%. This should be considered high enough recall accuracy that we can conclude that crime type is a relatively good predictor of the number of victims.</w:t>
+      </w:r>
+    </w:p>
+    <w:p>
+      <w:pPr>
+        <w:spacing w:line="480" w:lineRule="auto"/>
+        <w:jc w:val="center"/>
+        <w:rPr>
+          <w:noProof/>
+          <w:szCs w:val="32"/>
+        </w:rPr>
+      </w:pPr>
+      <w:r>
+        <w:rPr>
+          <w:noProof/>
+          <w:szCs w:val="32"/>
+        </w:rPr>
+        <w:lastRenderedPageBreak/>
         <w:t>Humidity vs Crime Type</w:t>
       </w:r>
     </w:p>
@@ -2829,7 +3059,7 @@
                     <pic:cNvPicPr/>
                   </pic:nvPicPr>
                   <pic:blipFill>
-                    <a:blip r:embed="rId20" cstate="print">
+                    <a:blip r:embed="rId23" cstate="print">
                       <a:extLst>
                         <a:ext uri="{28A0092B-C50C-407E-A947-70E740481C1C}">
                           <a14:useLocalDpi xmlns:a14="http://schemas.microsoft.com/office/drawing/2010/main" val="0"/>
@@ -2867,7 +3097,19 @@
         <w:rPr>
           <w:szCs w:val="32"/>
         </w:rPr>
-        <w:t>Figure 13. K-Nearest-Neighbors</w:t>
+        <w:t>Figure 1</w:t>
+      </w:r>
+      <w:r>
+        <w:rPr>
+          <w:szCs w:val="32"/>
+        </w:rPr>
+        <w:t>6</w:t>
+      </w:r>
+      <w:r>
+        <w:rPr>
+          <w:szCs w:val="32"/>
+        </w:rPr>
+        <w:t>. K-Nearest-Neighbors</w:t>
       </w:r>
     </w:p>
     <w:p>
@@ -2882,16 +3124,14 @@
           <w:szCs w:val="32"/>
         </w:rPr>
         <w:tab/>
-        <w:t>As seen above, humidity and crime type //wut</w:t>
-      </w:r>
-    </w:p>
-    <w:p>
-      <w:pPr>
-        <w:spacing w:line="480" w:lineRule="auto"/>
-        <w:rPr>
-          <w:szCs w:val="32"/>
-        </w:rPr>
-      </w:pPr>
+        <w:t xml:space="preserve">As seen above, humidity </w:t>
+      </w:r>
+      <w:r>
+        <w:rPr>
+          <w:szCs w:val="32"/>
+        </w:rPr>
+        <w:t xml:space="preserve">is a poor indicator of crime type based on the KNN algorithm. Both the precision score and the support value are low when compared to the overall set of data. </w:t>
+      </w:r>
     </w:p>
     <w:p>
       <w:pPr>
@@ -2977,6 +3217,7 @@
           <w:sz w:val="32"/>
           <w:szCs w:val="32"/>
         </w:rPr>
+        <w:lastRenderedPageBreak/>
         <w:t>Decision Tree Results</w:t>
       </w:r>
     </w:p>
@@ -3018,7 +3259,7 @@
                     <pic:cNvPicPr/>
                   </pic:nvPicPr>
                   <pic:blipFill>
-                    <a:blip r:embed="rId21" cstate="print">
+                    <a:blip r:embed="rId24" cstate="print">
                       <a:extLst>
                         <a:ext uri="{28A0092B-C50C-407E-A947-70E740481C1C}">
                           <a14:useLocalDpi xmlns:a14="http://schemas.microsoft.com/office/drawing/2010/main" val="0"/>
@@ -3062,12 +3303,19 @@
         <w:rPr>
           <w:szCs w:val="32"/>
         </w:rPr>
-        <w:t xml:space="preserve">Figure 14. Decision Tree of //wut </w:t>
-      </w:r>
-    </w:p>
-    <w:p>
-      <w:pPr>
-        <w:spacing w:line="480" w:lineRule="auto"/>
+        <w:t xml:space="preserve">Figure 14. Decision Tree </w:t>
+      </w:r>
+      <w:r>
+        <w:rPr>
+          <w:szCs w:val="32"/>
+        </w:rPr>
+        <w:t>split on Crime Type</w:t>
+      </w:r>
+    </w:p>
+    <w:p>
+      <w:pPr>
+        <w:spacing w:line="480" w:lineRule="auto"/>
+        <w:ind w:firstLine="720"/>
         <w:rPr>
           <w:szCs w:val="32"/>
         </w:rPr>
@@ -3078,17 +3326,31 @@
         </w:rPr>
         <w:t xml:space="preserve">The root node at </w:t>
       </w:r>
-      <w:r>
-        <w:rPr>
-          <w:szCs w:val="32"/>
-        </w:rPr>
-        <w:t xml:space="preserve">X[0] </w:t>
-      </w:r>
-      <w:r>
-        <w:rPr>
-          <w:szCs w:val="32"/>
-        </w:rPr>
-        <w:t>is the numeric representation of the type of crime. You can see that //brief explanation</w:t>
+      <w:proofErr w:type="gramStart"/>
+      <w:r>
+        <w:rPr>
+          <w:szCs w:val="32"/>
+        </w:rPr>
+        <w:t>X[</w:t>
+      </w:r>
+      <w:proofErr w:type="gramEnd"/>
+      <w:r>
+        <w:rPr>
+          <w:szCs w:val="32"/>
+        </w:rPr>
+        <w:t xml:space="preserve">0] </w:t>
+      </w:r>
+      <w:r>
+        <w:rPr>
+          <w:szCs w:val="32"/>
+        </w:rPr>
+        <w:t xml:space="preserve">is the numeric representation of the type of crime. You can see that </w:t>
+      </w:r>
+      <w:r>
+        <w:rPr>
+          <w:szCs w:val="32"/>
+        </w:rPr>
+        <w:t>the tree splits along axes representing which type of crime was committed. These numbers are fairly arbitrary as they are just codes representing string literal values. In other words, “1” could represent rape or homicide. It is worth noting that once the numeric value is assigned to a crime type, that numeric value continues to represent the crime type throughout the entire analysis process. This tree was used to predict the number of victims based on the crime type.</w:t>
       </w:r>
     </w:p>
     <w:p>
@@ -3126,7 +3388,7 @@
                     <pic:cNvPicPr/>
                   </pic:nvPicPr>
                   <pic:blipFill>
-                    <a:blip r:embed="rId22" cstate="print">
+                    <a:blip r:embed="rId25" cstate="print">
                       <a:extLst>
                         <a:ext uri="{28A0092B-C50C-407E-A947-70E740481C1C}">
                           <a14:useLocalDpi xmlns:a14="http://schemas.microsoft.com/office/drawing/2010/main" val="0"/>
@@ -3173,14 +3435,19 @@
       <w:r>
         <w:t xml:space="preserve">The root node at </w:t>
       </w:r>
-      <w:r>
-        <w:t xml:space="preserve">X[0] </w:t>
+      <w:proofErr w:type="gramStart"/>
+      <w:r>
+        <w:t>X[</w:t>
+      </w:r>
+      <w:proofErr w:type="gramEnd"/>
+      <w:r>
+        <w:t xml:space="preserve">0] </w:t>
       </w:r>
       <w:r>
         <w:t xml:space="preserve">represents the number of victims. </w:t>
       </w:r>
       <w:r>
-        <w:t>//brief explanation</w:t>
+        <w:t>The tree splits at each level based on a certain victim number with the subtrees to the right containing instances with a higher victim count and subtrees on the left containing instances with a lower victim count.</w:t>
       </w:r>
     </w:p>
     <w:p>
@@ -3195,7 +3462,13 @@
         <w:ind w:firstLine="720"/>
       </w:pPr>
       <w:r>
-        <w:t xml:space="preserve">Additionally, we created other decision trees in order to //why? However, these trees were far too large to show clearly within a document. </w:t>
+        <w:t xml:space="preserve">Additionally, we created other decision trees in order to </w:t>
+      </w:r>
+      <w:r>
+        <w:t>visualize other attribute prediction pairs.</w:t>
+      </w:r>
+      <w:r>
+        <w:t xml:space="preserve"> However, these trees were far too large to show clearly within a document. </w:t>
       </w:r>
     </w:p>
     <w:p>
@@ -3209,10 +3482,7 @@
     <w:p/>
     <w:p/>
     <w:p/>
-    <w:p>
-      <w:bookmarkStart w:id="0" w:name="_GoBack"/>
-      <w:bookmarkEnd w:id="0"/>
-    </w:p>
+    <w:p/>
     <w:p>
       <w:pPr>
         <w:spacing w:line="480" w:lineRule="auto"/>
@@ -3226,7 +3496,6 @@
           <w:b/>
           <w:sz w:val="32"/>
         </w:rPr>
-        <w:lastRenderedPageBreak/>
         <w:t>Conclusion</w:t>
       </w:r>
     </w:p>
@@ -3241,10 +3510,7 @@
         <w:t xml:space="preserve">Depending on the data available, we can find undeniable correlations or simply none at all. Therefore, in order to have the most accurate results possible, we searched for as much data on crime and weather in Atlanta as possible. However, despite our best efforts, we could only salvage data from the entire year of 2017 rather than a sequence of years prior, due to the fact that some data was kept private, was too old, or was simply negligible. </w:t>
       </w:r>
       <w:r>
-        <w:t>There are many measures that could have potentially improved our study</w:t>
-      </w:r>
-      <w:r>
-        <w:t xml:space="preserve">, but we used the data attainable in the best way possible. </w:t>
+        <w:t xml:space="preserve">There are many measures that could have potentially improved our study, but we used the data attainable in the best way possible. </w:t>
       </w:r>
     </w:p>
     <w:p>
@@ -3268,7 +3534,15 @@
         <w:t xml:space="preserve"> we cannot determine</w:t>
       </w:r>
       <w:r>
-        <w:t xml:space="preserve"> what type of crime occurred based on the amount of victims recorded.</w:t>
+        <w:t xml:space="preserve"> what type of crime occurred based on the </w:t>
+      </w:r>
+      <w:proofErr w:type="gramStart"/>
+      <w:r>
+        <w:t>amount</w:t>
+      </w:r>
+      <w:proofErr w:type="gramEnd"/>
+      <w:r>
+        <w:t xml:space="preserve"> of victims recorded.</w:t>
       </w:r>
     </w:p>
     <w:p>
@@ -3344,7 +3618,7 @@
           <w:color w:val="000000" w:themeColor="text1"/>
         </w:rPr>
       </w:pPr>
-      <w:hyperlink r:id="rId23" w:history="1">
+      <w:hyperlink r:id="rId26" w:history="1">
         <w:r>
           <w:rPr>
             <w:rFonts w:eastAsiaTheme="minorHAnsi"/>
@@ -3385,7 +3659,7 @@
           <w:color w:val="000000" w:themeColor="text1"/>
         </w:rPr>
       </w:pPr>
-      <w:hyperlink r:id="rId24" w:history="1">
+      <w:hyperlink r:id="rId27" w:history="1">
         <w:r>
           <w:rPr>
             <w:rStyle w:val="Hyperlink"/>
@@ -3417,7 +3691,7 @@
           <w:color w:val="000000" w:themeColor="text1"/>
         </w:rPr>
       </w:pPr>
-      <w:hyperlink r:id="rId25" w:history="1">
+      <w:hyperlink r:id="rId28" w:history="1">
         <w:r>
           <w:rPr>
             <w:rStyle w:val="Hyperlink"/>
@@ -3449,7 +3723,7 @@
           <w:color w:val="000000" w:themeColor="text1"/>
         </w:rPr>
       </w:pPr>
-      <w:hyperlink r:id="rId26" w:history="1">
+      <w:hyperlink r:id="rId29" w:history="1">
         <w:r>
           <w:rPr>
             <w:rStyle w:val="Hyperlink"/>
@@ -3480,7 +3754,7 @@
           <w:color w:val="000000" w:themeColor="text1"/>
         </w:rPr>
       </w:pPr>
-      <w:hyperlink r:id="rId27" w:history="1">
+      <w:hyperlink r:id="rId30" w:history="1">
         <w:r>
           <w:rPr>
             <w:rStyle w:val="Hyperlink"/>
@@ -3509,7 +3783,7 @@
           <w:color w:val="000000" w:themeColor="text1"/>
         </w:rPr>
       </w:pPr>
-      <w:hyperlink r:id="rId28" w:history="1">
+      <w:hyperlink r:id="rId31" w:history="1">
         <w:r>
           <w:rPr>
             <w:rStyle w:val="Hyperlink"/>
@@ -3547,7 +3821,7 @@
           <w:tab w:val="left" w:pos="7620"/>
         </w:tabs>
       </w:pPr>
-      <w:hyperlink r:id="rId29" w:history="1">
+      <w:hyperlink r:id="rId32" w:history="1">
         <w:r>
           <w:rPr>
             <w:rStyle w:val="Hyperlink"/>
@@ -3573,7 +3847,7 @@
           <w:tab w:val="left" w:pos="7620"/>
         </w:tabs>
       </w:pPr>
-      <w:hyperlink r:id="rId30" w:history="1">
+      <w:hyperlink r:id="rId33" w:history="1">
         <w:r>
           <w:rPr>
             <w:rStyle w:val="Hyperlink"/>
@@ -3595,7 +3869,7 @@
           <w:tab w:val="left" w:pos="7620"/>
         </w:tabs>
       </w:pPr>
-      <w:hyperlink r:id="rId31" w:history="1">
+      <w:hyperlink r:id="rId34" w:history="1">
         <w:r>
           <w:rPr>
             <w:rStyle w:val="Hyperlink"/>
@@ -3617,7 +3891,7 @@
           <w:tab w:val="left" w:pos="7620"/>
         </w:tabs>
       </w:pPr>
-      <w:hyperlink r:id="rId32" w:anchor="page_scan_tab_contents" w:history="1">
+      <w:hyperlink r:id="rId35" w:anchor="page_scan_tab_contents" w:history="1">
         <w:r>
           <w:rPr>
             <w:rStyle w:val="Hyperlink"/>
@@ -3639,7 +3913,7 @@
           <w:tab w:val="left" w:pos="7620"/>
         </w:tabs>
       </w:pPr>
-      <w:hyperlink r:id="rId33" w:history="1">
+      <w:hyperlink r:id="rId36" w:history="1">
         <w:r>
           <w:rPr>
             <w:rStyle w:val="Hyperlink"/>
@@ -3696,7 +3970,7 @@
 </file>
 
 <file path=word/endnotes.xml><?xml version="1.0" encoding="utf-8"?>
-<w:endnotes xmlns:wpc="http://schemas.microsoft.com/office/word/2010/wordprocessingCanvas" xmlns:mo="http://schemas.microsoft.com/office/mac/office/2008/main" xmlns:mc="http://schemas.openxmlformats.org/markup-compatibility/2006" xmlns:mv="urn:schemas-microsoft-com:mac:vml" xmlns:o="urn:schemas-microsoft-com:office:office" xmlns:r="http://schemas.openxmlformats.org/officeDocument/2006/relationships" xmlns:m="http://schemas.openxmlformats.org/officeDocument/2006/math" xmlns:v="urn:schemas-microsoft-com:vml" xmlns:wp14="http://schemas.microsoft.com/office/word/2010/wordprocessingDrawing" xmlns:wp="http://schemas.openxmlformats.org/drawingml/2006/wordprocessingDrawing" xmlns:w10="urn:schemas-microsoft-com:office:word" xmlns:w="http://schemas.openxmlformats.org/wordprocessingml/2006/main" xmlns:w14="http://schemas.microsoft.com/office/word/2010/wordml" xmlns:w15="http://schemas.microsoft.com/office/word/2012/wordml" xmlns:wpg="http://schemas.microsoft.com/office/word/2010/wordprocessingGroup" xmlns:wpi="http://schemas.microsoft.com/office/word/2010/wordprocessingInk" xmlns:wne="http://schemas.microsoft.com/office/word/2006/wordml" xmlns:wps="http://schemas.microsoft.com/office/word/2010/wordprocessingShape" mc:Ignorable="w14 w15 wp14">
+<w:endnotes xmlns:wpc="http://schemas.microsoft.com/office/word/2010/wordprocessingCanvas" xmlns:cx="http://schemas.microsoft.com/office/drawing/2014/chartex" xmlns:cx1="http://schemas.microsoft.com/office/drawing/2015/9/8/chartex" xmlns:cx2="http://schemas.microsoft.com/office/drawing/2015/10/21/chartex" xmlns:cx3="http://schemas.microsoft.com/office/drawing/2016/5/9/chartex" xmlns:cx4="http://schemas.microsoft.com/office/drawing/2016/5/10/chartex" xmlns:cx5="http://schemas.microsoft.com/office/drawing/2016/5/11/chartex" xmlns:cx6="http://schemas.microsoft.com/office/drawing/2016/5/12/chartex" xmlns:cx7="http://schemas.microsoft.com/office/drawing/2016/5/13/chartex" xmlns:cx8="http://schemas.microsoft.com/office/drawing/2016/5/14/chartex" xmlns:mc="http://schemas.openxmlformats.org/markup-compatibility/2006" xmlns:aink="http://schemas.microsoft.com/office/drawing/2016/ink" xmlns:am3d="http://schemas.microsoft.com/office/drawing/2017/model3d" xmlns:o="urn:schemas-microsoft-com:office:office" xmlns:r="http://schemas.openxmlformats.org/officeDocument/2006/relationships" xmlns:m="http://schemas.openxmlformats.org/officeDocument/2006/math" xmlns:v="urn:schemas-microsoft-com:vml" xmlns:wp14="http://schemas.microsoft.com/office/word/2010/wordprocessingDrawing" xmlns:wp="http://schemas.openxmlformats.org/drawingml/2006/wordprocessingDrawing" xmlns:w10="urn:schemas-microsoft-com:office:word" xmlns:w="http://schemas.openxmlformats.org/wordprocessingml/2006/main" xmlns:w14="http://schemas.microsoft.com/office/word/2010/wordml" xmlns:w15="http://schemas.microsoft.com/office/word/2012/wordml" xmlns:w16cid="http://schemas.microsoft.com/office/word/2016/wordml/cid" xmlns:w16se="http://schemas.microsoft.com/office/word/2015/wordml/symex" xmlns:wpg="http://schemas.microsoft.com/office/word/2010/wordprocessingGroup" xmlns:wpi="http://schemas.microsoft.com/office/word/2010/wordprocessingInk" xmlns:wne="http://schemas.microsoft.com/office/word/2006/wordml" xmlns:wps="http://schemas.microsoft.com/office/word/2010/wordprocessingShape" mc:Ignorable="w14 w15 w16se w16cid wp14">
   <w:endnote w:type="separator" w:id="-1">
     <w:p>
       <w:r>
@@ -3715,7 +3989,7 @@
 </file>
 
 <file path=word/footnotes.xml><?xml version="1.0" encoding="utf-8"?>
-<w:footnotes xmlns:wpc="http://schemas.microsoft.com/office/word/2010/wordprocessingCanvas" xmlns:mo="http://schemas.microsoft.com/office/mac/office/2008/main" xmlns:mc="http://schemas.openxmlformats.org/markup-compatibility/2006" xmlns:mv="urn:schemas-microsoft-com:mac:vml" xmlns:o="urn:schemas-microsoft-com:office:office" xmlns:r="http://schemas.openxmlformats.org/officeDocument/2006/relationships" xmlns:m="http://schemas.openxmlformats.org/officeDocument/2006/math" xmlns:v="urn:schemas-microsoft-com:vml" xmlns:wp14="http://schemas.microsoft.com/office/word/2010/wordprocessingDrawing" xmlns:wp="http://schemas.openxmlformats.org/drawingml/2006/wordprocessingDrawing" xmlns:w10="urn:schemas-microsoft-com:office:word" xmlns:w="http://schemas.openxmlformats.org/wordprocessingml/2006/main" xmlns:w14="http://schemas.microsoft.com/office/word/2010/wordml" xmlns:w15="http://schemas.microsoft.com/office/word/2012/wordml" xmlns:wpg="http://schemas.microsoft.com/office/word/2010/wordprocessingGroup" xmlns:wpi="http://schemas.microsoft.com/office/word/2010/wordprocessingInk" xmlns:wne="http://schemas.microsoft.com/office/word/2006/wordml" xmlns:wps="http://schemas.microsoft.com/office/word/2010/wordprocessingShape" mc:Ignorable="w14 w15 wp14">
+<w:footnotes xmlns:wpc="http://schemas.microsoft.com/office/word/2010/wordprocessingCanvas" xmlns:cx="http://schemas.microsoft.com/office/drawing/2014/chartex" xmlns:cx1="http://schemas.microsoft.com/office/drawing/2015/9/8/chartex" xmlns:cx2="http://schemas.microsoft.com/office/drawing/2015/10/21/chartex" xmlns:cx3="http://schemas.microsoft.com/office/drawing/2016/5/9/chartex" xmlns:cx4="http://schemas.microsoft.com/office/drawing/2016/5/10/chartex" xmlns:cx5="http://schemas.microsoft.com/office/drawing/2016/5/11/chartex" xmlns:cx6="http://schemas.microsoft.com/office/drawing/2016/5/12/chartex" xmlns:cx7="http://schemas.microsoft.com/office/drawing/2016/5/13/chartex" xmlns:cx8="http://schemas.microsoft.com/office/drawing/2016/5/14/chartex" xmlns:mc="http://schemas.openxmlformats.org/markup-compatibility/2006" xmlns:aink="http://schemas.microsoft.com/office/drawing/2016/ink" xmlns:am3d="http://schemas.microsoft.com/office/drawing/2017/model3d" xmlns:o="urn:schemas-microsoft-com:office:office" xmlns:r="http://schemas.openxmlformats.org/officeDocument/2006/relationships" xmlns:m="http://schemas.openxmlformats.org/officeDocument/2006/math" xmlns:v="urn:schemas-microsoft-com:vml" xmlns:wp14="http://schemas.microsoft.com/office/word/2010/wordprocessingDrawing" xmlns:wp="http://schemas.openxmlformats.org/drawingml/2006/wordprocessingDrawing" xmlns:w10="urn:schemas-microsoft-com:office:word" xmlns:w="http://schemas.openxmlformats.org/wordprocessingml/2006/main" xmlns:w14="http://schemas.microsoft.com/office/word/2010/wordml" xmlns:w15="http://schemas.microsoft.com/office/word/2012/wordml" xmlns:w16cid="http://schemas.microsoft.com/office/word/2016/wordml/cid" xmlns:w16se="http://schemas.microsoft.com/office/word/2015/wordml/symex" xmlns:wpg="http://schemas.microsoft.com/office/word/2010/wordprocessingGroup" xmlns:wpi="http://schemas.microsoft.com/office/word/2010/wordprocessingInk" xmlns:wne="http://schemas.microsoft.com/office/word/2006/wordml" xmlns:wps="http://schemas.microsoft.com/office/word/2010/wordprocessingShape" mc:Ignorable="w14 w15 w16se w16cid wp14">
   <w:footnote w:type="separator" w:id="-1">
     <w:p>
       <w:r>
@@ -3772,8 +4046,8 @@
 </file>
 
 <file path=word/numbering.xml><?xml version="1.0" encoding="utf-8"?>
-<w:numbering xmlns:wpc="http://schemas.microsoft.com/office/word/2010/wordprocessingCanvas" xmlns:mo="http://schemas.microsoft.com/office/mac/office/2008/main" xmlns:mc="http://schemas.openxmlformats.org/markup-compatibility/2006" xmlns:mv="urn:schemas-microsoft-com:mac:vml" xmlns:o="urn:schemas-microsoft-com:office:office" xmlns:r="http://schemas.openxmlformats.org/officeDocument/2006/relationships" xmlns:m="http://schemas.openxmlformats.org/officeDocument/2006/math" xmlns:v="urn:schemas-microsoft-com:vml" xmlns:wp14="http://schemas.microsoft.com/office/word/2010/wordprocessingDrawing" xmlns:wp="http://schemas.openxmlformats.org/drawingml/2006/wordprocessingDrawing" xmlns:w10="urn:schemas-microsoft-com:office:word" xmlns:w="http://schemas.openxmlformats.org/wordprocessingml/2006/main" xmlns:w14="http://schemas.microsoft.com/office/word/2010/wordml" xmlns:w15="http://schemas.microsoft.com/office/word/2012/wordml" xmlns:wpg="http://schemas.microsoft.com/office/word/2010/wordprocessingGroup" xmlns:wpi="http://schemas.microsoft.com/office/word/2010/wordprocessingInk" xmlns:wne="http://schemas.microsoft.com/office/word/2006/wordml" xmlns:wps="http://schemas.microsoft.com/office/word/2010/wordprocessingShape" mc:Ignorable="w14 w15 wp14">
-  <w:abstractNum w:abstractNumId="0">
+<w:numbering xmlns:wpc="http://schemas.microsoft.com/office/word/2010/wordprocessingCanvas" xmlns:cx="http://schemas.microsoft.com/office/drawing/2014/chartex" xmlns:cx1="http://schemas.microsoft.com/office/drawing/2015/9/8/chartex" xmlns:cx2="http://schemas.microsoft.com/office/drawing/2015/10/21/chartex" xmlns:cx3="http://schemas.microsoft.com/office/drawing/2016/5/9/chartex" xmlns:cx4="http://schemas.microsoft.com/office/drawing/2016/5/10/chartex" xmlns:cx5="http://schemas.microsoft.com/office/drawing/2016/5/11/chartex" xmlns:cx6="http://schemas.microsoft.com/office/drawing/2016/5/12/chartex" xmlns:cx7="http://schemas.microsoft.com/office/drawing/2016/5/13/chartex" xmlns:cx8="http://schemas.microsoft.com/office/drawing/2016/5/14/chartex" xmlns:mc="http://schemas.openxmlformats.org/markup-compatibility/2006" xmlns:aink="http://schemas.microsoft.com/office/drawing/2016/ink" xmlns:am3d="http://schemas.microsoft.com/office/drawing/2017/model3d" xmlns:o="urn:schemas-microsoft-com:office:office" xmlns:r="http://schemas.openxmlformats.org/officeDocument/2006/relationships" xmlns:m="http://schemas.openxmlformats.org/officeDocument/2006/math" xmlns:v="urn:schemas-microsoft-com:vml" xmlns:wp14="http://schemas.microsoft.com/office/word/2010/wordprocessingDrawing" xmlns:wp="http://schemas.openxmlformats.org/drawingml/2006/wordprocessingDrawing" xmlns:w10="urn:schemas-microsoft-com:office:word" xmlns:w="http://schemas.openxmlformats.org/wordprocessingml/2006/main" xmlns:w14="http://schemas.microsoft.com/office/word/2010/wordml" xmlns:w15="http://schemas.microsoft.com/office/word/2012/wordml" xmlns:w16cid="http://schemas.microsoft.com/office/word/2016/wordml/cid" xmlns:w16se="http://schemas.microsoft.com/office/word/2015/wordml/symex" xmlns:wpg="http://schemas.microsoft.com/office/word/2010/wordprocessingGroup" xmlns:wpi="http://schemas.microsoft.com/office/word/2010/wordprocessingInk" xmlns:wne="http://schemas.microsoft.com/office/word/2006/wordml" xmlns:wps="http://schemas.microsoft.com/office/word/2010/wordprocessingShape" mc:Ignorable="w14 w15 w16se w16cid wp14">
+  <w:abstractNum w:abstractNumId="0" w15:restartNumberingAfterBreak="0">
     <w:nsid w:val="08222CFA"/>
     <w:multiLevelType w:val="hybridMultilevel"/>
     <w:tmpl w:val="5144194C"/>
@@ -3893,7 +4167,7 @@
 </file>
 
 <file path=word/styles.xml><?xml version="1.0" encoding="utf-8"?>
-<w:styles xmlns:mc="http://schemas.openxmlformats.org/markup-compatibility/2006" xmlns:r="http://schemas.openxmlformats.org/officeDocument/2006/relationships" xmlns:w="http://schemas.openxmlformats.org/wordprocessingml/2006/main" xmlns:w14="http://schemas.microsoft.com/office/word/2010/wordml" xmlns:w15="http://schemas.microsoft.com/office/word/2012/wordml" mc:Ignorable="w14 w15">
+<w:styles xmlns:mc="http://schemas.openxmlformats.org/markup-compatibility/2006" xmlns:r="http://schemas.openxmlformats.org/officeDocument/2006/relationships" xmlns:w="http://schemas.openxmlformats.org/wordprocessingml/2006/main" xmlns:w14="http://schemas.microsoft.com/office/word/2010/wordml" xmlns:w15="http://schemas.microsoft.com/office/word/2012/wordml" xmlns:w16cid="http://schemas.microsoft.com/office/word/2016/wordml/cid" xmlns:w16se="http://schemas.microsoft.com/office/word/2015/wordml/symex" mc:Ignorable="w14 w15 w16se w16cid">
   <w:docDefaults>
     <w:rPrDefault>
       <w:rPr>
@@ -3905,7 +4179,7 @@
     </w:rPrDefault>
     <w:pPrDefault/>
   </w:docDefaults>
-  <w:latentStyles w:defLockedState="0" w:defUIPriority="99" w:defSemiHidden="0" w:defUnhideWhenUsed="0" w:defQFormat="0" w:count="380">
+  <w:latentStyles w:defLockedState="0" w:defUIPriority="99" w:defSemiHidden="0" w:defUnhideWhenUsed="0" w:defQFormat="0" w:count="375">
     <w:lsdException w:name="Normal" w:uiPriority="0" w:qFormat="1"/>
     <w:lsdException w:name="heading 1" w:uiPriority="9" w:qFormat="1"/>
     <w:lsdException w:name="heading 2" w:semiHidden="1" w:uiPriority="9" w:unhideWhenUsed="1" w:qFormat="1"/>
@@ -4688,7 +4962,7 @@
 </file>
 
 <file path=customXml/itemProps1.xml><?xml version="1.0" encoding="utf-8"?>
-<ds:datastoreItem xmlns:ds="http://schemas.openxmlformats.org/officeDocument/2006/customXml" ds:itemID="{AE35F02A-D1AD-7544-9F20-80D3F3FA6B0E}">
+<ds:datastoreItem xmlns:ds="http://schemas.openxmlformats.org/officeDocument/2006/customXml" ds:itemID="{A3B4178D-16E5-C048-AC3E-562331DA1C21}">
   <ds:schemaRefs>
     <ds:schemaRef ds:uri="http://schemas.openxmlformats.org/officeDocument/2006/bibliography"/>
   </ds:schemaRefs>

</xml_diff>